<commit_message>
new graph type for multiple vars
</commit_message>
<xml_diff>
--- a/templates/pilot_secondary_v2.docx
+++ b/templates/pilot_secondary_v2.docx
@@ -765,7 +765,23 @@
     </w:p>
     <w:p>
       <w:r>
-        <w:t>This survey was conducted as part of the Health Behaviour in School-aged Children (HBSC) Scotland study, led by the MRC/CSO Social and Public Health Sciences Unit, University of Glasgow in collaboration with the School of Medicine, University of St Andrews. The HBSC study is funded by Public Health Scotland. The HBSC Scotland research team includes Dr Jo Inchley, Dorothy Currie, Dr Judith Brown, Judith Mabelis and Dr Malachi Willis. We would like to thank all the pupils who took part in the survey and the teachers who supported the pilot.</w:t>
+        <w:t xml:space="preserve">This survey was conducted as part of the Health Behaviour in School-aged Children (HBSC) Scotland study, led by the MRC/CSO Social and Public Health Sciences Unit, University of Glasgow in collaboration with the School of Medicine, University of St Andrews. The HBSC study is funded by Public Health Scotland. The HBSC Scotland research team includes Dr Jo </w:t>
+      </w:r>
+      <w:proofErr w:type="spellStart"/>
+      <w:r>
+        <w:t>Inchley</w:t>
+      </w:r>
+      <w:proofErr w:type="spellEnd"/>
+      <w:r>
+        <w:t xml:space="preserve">, Dorothy Currie, Dr Judith Brown, Judith </w:t>
+      </w:r>
+      <w:proofErr w:type="spellStart"/>
+      <w:r>
+        <w:t>Mabelis</w:t>
+      </w:r>
+      <w:proofErr w:type="spellEnd"/>
+      <w:r>
+        <w:t xml:space="preserve"> and Dr Malachi Willis. We would like to thank all the pupils who took part in the survey and the teachers who supported the pilot.</w:t>
       </w:r>
     </w:p>
     <w:p>
@@ -957,7 +973,15 @@
         </w:numPr>
       </w:pPr>
       <w:r>
-        <w:t>Generally, within the same figure, we provide results by gender (in blue) and also by year group (in green)</w:t>
+        <w:t xml:space="preserve">Generally, within the same figure, we provide results by gender (in blue) </w:t>
+      </w:r>
+      <w:proofErr w:type="gramStart"/>
+      <w:r>
+        <w:t>and also</w:t>
+      </w:r>
+      <w:proofErr w:type="gramEnd"/>
+      <w:r>
+        <w:t xml:space="preserve"> by year group (in green)</w:t>
       </w:r>
     </w:p>
     <w:p>
@@ -1199,6 +1223,7 @@
               <w:ind w:left="100" w:right="100"/>
               <w:jc w:val="right"/>
             </w:pPr>
+            <w:proofErr w:type="gramStart"/>
             <w:r>
               <w:rPr>
                 <w:rFonts w:ascii="Arial" w:eastAsia="Arial" w:hAnsi="Arial" w:cs="Arial"/>
@@ -1207,6 +1232,7 @@
               </w:rPr>
               <w:t>15 year-olds</w:t>
             </w:r>
+            <w:proofErr w:type="gramEnd"/>
           </w:p>
         </w:tc>
       </w:tr>
@@ -2324,10 +2350,11 @@
     <w:link w:val="Heading1Char"/>
     <w:uiPriority w:val="9"/>
     <w:qFormat/>
-    <w:rsid w:val="00786D2E"/>
+    <w:rsid w:val="006659CA"/>
     <w:pPr>
       <w:keepNext/>
       <w:keepLines/>
+      <w:pageBreakBefore/>
       <w:spacing w:before="240"/>
       <w:jc w:val="left"/>
       <w:outlineLvl w:val="0"/>
@@ -2366,8 +2393,9 @@
     <w:uiPriority w:val="9"/>
     <w:unhideWhenUsed/>
     <w:qFormat/>
-    <w:rsid w:val="000A179B"/>
+    <w:rsid w:val="00C506B0"/>
     <w:pPr>
+      <w:pageBreakBefore w:val="0"/>
       <w:numPr>
         <w:numId w:val="0"/>
       </w:numPr>
@@ -2423,8 +2451,9 @@
     <w:uiPriority w:val="9"/>
     <w:unhideWhenUsed/>
     <w:qFormat/>
-    <w:rsid w:val="00056C48"/>
+    <w:rsid w:val="00C506B0"/>
     <w:pPr>
+      <w:pageBreakBefore w:val="0"/>
       <w:outlineLvl w:val="5"/>
     </w:pPr>
   </w:style>
@@ -2857,7 +2886,7 @@
     <w:basedOn w:val="DefaultParagraphFont"/>
     <w:link w:val="Heading1"/>
     <w:uiPriority w:val="9"/>
-    <w:rsid w:val="00671077"/>
+    <w:rsid w:val="006659CA"/>
     <w:rPr>
       <w:rFonts w:eastAsiaTheme="majorEastAsia" w:cstheme="minorHAnsi"/>
       <w:b/>
@@ -2957,14 +2986,14 @@
     <w:basedOn w:val="DefaultParagraphFont"/>
     <w:link w:val="Heading3"/>
     <w:uiPriority w:val="9"/>
-    <w:rsid w:val="002976FD"/>
-    <w:rPr>
-      <w:rFonts w:cstheme="minorHAnsi"/>
+    <w:rsid w:val="00C506B0"/>
+    <w:rPr>
+      <w:rFonts w:eastAsiaTheme="majorEastAsia" w:cstheme="minorHAnsi"/>
       <w:b/>
       <w:bCs/>
       <w:color w:val="C00000"/>
-      <w:sz w:val="28"/>
-      <w:szCs w:val="28"/>
+      <w:sz w:val="32"/>
+      <w:szCs w:val="32"/>
     </w:rPr>
   </w:style>
   <w:style w:type="paragraph" w:styleId="Caption">
@@ -3100,7 +3129,7 @@
     <w:basedOn w:val="DefaultParagraphFont"/>
     <w:link w:val="Heading6"/>
     <w:uiPriority w:val="9"/>
-    <w:rsid w:val="00056C48"/>
+    <w:rsid w:val="00C506B0"/>
     <w:rPr>
       <w:rFonts w:eastAsiaTheme="majorEastAsia" w:cstheme="minorHAnsi"/>
       <w:b/>

</xml_diff>